<commit_message>
Odd bug fixes and typos
</commit_message>
<xml_diff>
--- a/Documentatie/Gebruikershandleiding.docx
+++ b/Documentatie/Gebruikershandleiding.docx
@@ -171,41 +171,31 @@
           <w:szCs w:val="56"/>
         </w:rPr>
       </w:pPr>
-      <w:proofErr w:type="spellStart"/>
       <w:r>
         <w:rPr>
           <w:sz w:val="56"/>
           <w:szCs w:val="56"/>
         </w:rPr>
-        <w:t>Reachy</w:t>
-      </w:r>
-      <w:proofErr w:type="spellEnd"/>
-      <w:r>
+        <w:t>Reachy Robot Card Dealer</w:t>
+      </w:r>
+    </w:p>
+    <w:p>
+      <w:pPr>
+        <w:jc w:val="center"/>
         <w:rPr>
           <w:sz w:val="56"/>
           <w:szCs w:val="56"/>
         </w:rPr>
-        <w:t xml:space="preserve"> Robot Card Dealer</w:t>
-      </w:r>
+      </w:pPr>
     </w:p>
     <w:p>
       <w:pPr>
         <w:jc w:val="center"/>
         <w:rPr>
-          <w:sz w:val="56"/>
-          <w:szCs w:val="56"/>
-        </w:rPr>
-      </w:pPr>
-    </w:p>
-    <w:p>
-      <w:pPr>
-        <w:jc w:val="center"/>
-        <w:rPr>
           <w:sz w:val="72"/>
           <w:szCs w:val="72"/>
         </w:rPr>
       </w:pPr>
-      <w:proofErr w:type="spellStart"/>
       <w:r>
         <w:rPr>
           <w:sz w:val="72"/>
@@ -213,7 +203,6 @@
         </w:rPr>
         <w:t>Gebruikershandleiding</w:t>
       </w:r>
-      <w:proofErr w:type="spellEnd"/>
     </w:p>
     <w:p>
       <w:pPr>
@@ -756,7 +745,6 @@
         </w:rPr>
       </w:pPr>
       <w:bookmarkStart w:id="0" w:name="_Toc94544345"/>
-      <w:proofErr w:type="spellStart"/>
       <w:r>
         <w:rPr>
           <w:rStyle w:val="fontstyle01"/>
@@ -769,7 +757,6 @@
         <w:t>Inleiding</w:t>
       </w:r>
       <w:bookmarkEnd w:id="0"/>
-      <w:proofErr w:type="spellEnd"/>
     </w:p>
     <w:p/>
     <w:p>
@@ -780,406 +767,52 @@
           <w:szCs w:val="22"/>
         </w:rPr>
       </w:pPr>
-      <w:proofErr w:type="spellStart"/>
       <w:r>
         <w:rPr>
           <w:rStyle w:val="fontstyle01"/>
           <w:sz w:val="22"/>
           <w:szCs w:val="22"/>
         </w:rPr>
-        <w:t>Dit</w:t>
-      </w:r>
-      <w:proofErr w:type="spellEnd"/>
+        <w:t xml:space="preserve">Dit is de gebruikershandleiding om Reachy </w:t>
+      </w:r>
       <w:r>
         <w:rPr>
           <w:rStyle w:val="fontstyle01"/>
           <w:sz w:val="22"/>
           <w:szCs w:val="22"/>
         </w:rPr>
-        <w:t xml:space="preserve"> is de </w:t>
-      </w:r>
-      <w:proofErr w:type="spellStart"/>
+        <w:t>in te schakelen als verdeler van kaarten</w:t>
+      </w:r>
       <w:r>
         <w:rPr>
           <w:rStyle w:val="fontstyle01"/>
           <w:sz w:val="22"/>
           <w:szCs w:val="22"/>
         </w:rPr>
-        <w:t>gebruikershandleiding</w:t>
-      </w:r>
-      <w:proofErr w:type="spellEnd"/>
+        <w:t xml:space="preserve">. </w:t>
+      </w:r>
       <w:r>
         <w:rPr>
           <w:rStyle w:val="fontstyle01"/>
           <w:sz w:val="22"/>
           <w:szCs w:val="22"/>
         </w:rPr>
-        <w:t xml:space="preserve"> om </w:t>
-      </w:r>
-      <w:proofErr w:type="spellStart"/>
+        <w:t>In dit document wordt uitgelegd hoe het in elkaar zit.</w:t>
+      </w:r>
+      <w:r>
+        <w:rPr>
+          <w:rFonts w:ascii="Calibri" w:hAnsi="Calibri" w:cs="Calibri"/>
+          <w:color w:val="000000"/>
+        </w:rPr>
+        <w:br/>
+      </w:r>
       <w:r>
         <w:rPr>
           <w:rStyle w:val="fontstyle01"/>
           <w:sz w:val="22"/>
           <w:szCs w:val="22"/>
         </w:rPr>
-        <w:t>Reachy</w:t>
-      </w:r>
-      <w:proofErr w:type="spellEnd"/>
-      <w:r>
-        <w:rPr>
-          <w:rStyle w:val="fontstyle01"/>
-          <w:sz w:val="22"/>
-          <w:szCs w:val="22"/>
-        </w:rPr>
-        <w:t xml:space="preserve"> </w:t>
-      </w:r>
-      <w:r>
-        <w:rPr>
-          <w:rStyle w:val="fontstyle01"/>
-          <w:sz w:val="22"/>
-          <w:szCs w:val="22"/>
-        </w:rPr>
-        <w:t xml:space="preserve">in </w:t>
-      </w:r>
-      <w:proofErr w:type="spellStart"/>
-      <w:r>
-        <w:rPr>
-          <w:rStyle w:val="fontstyle01"/>
-          <w:sz w:val="22"/>
-          <w:szCs w:val="22"/>
-        </w:rPr>
-        <w:t>te</w:t>
-      </w:r>
-      <w:proofErr w:type="spellEnd"/>
-      <w:r>
-        <w:rPr>
-          <w:rStyle w:val="fontstyle01"/>
-          <w:sz w:val="22"/>
-          <w:szCs w:val="22"/>
-        </w:rPr>
-        <w:t xml:space="preserve"> </w:t>
-      </w:r>
-      <w:proofErr w:type="spellStart"/>
-      <w:r>
-        <w:rPr>
-          <w:rStyle w:val="fontstyle01"/>
-          <w:sz w:val="22"/>
-          <w:szCs w:val="22"/>
-        </w:rPr>
-        <w:t>schakelen</w:t>
-      </w:r>
-      <w:proofErr w:type="spellEnd"/>
-      <w:r>
-        <w:rPr>
-          <w:rStyle w:val="fontstyle01"/>
-          <w:sz w:val="22"/>
-          <w:szCs w:val="22"/>
-        </w:rPr>
-        <w:t xml:space="preserve"> </w:t>
-      </w:r>
-      <w:proofErr w:type="spellStart"/>
-      <w:r>
-        <w:rPr>
-          <w:rStyle w:val="fontstyle01"/>
-          <w:sz w:val="22"/>
-          <w:szCs w:val="22"/>
-        </w:rPr>
-        <w:t>als</w:t>
-      </w:r>
-      <w:proofErr w:type="spellEnd"/>
-      <w:r>
-        <w:rPr>
-          <w:rStyle w:val="fontstyle01"/>
-          <w:sz w:val="22"/>
-          <w:szCs w:val="22"/>
-        </w:rPr>
-        <w:t xml:space="preserve"> </w:t>
-      </w:r>
-      <w:proofErr w:type="spellStart"/>
-      <w:r>
-        <w:rPr>
-          <w:rStyle w:val="fontstyle01"/>
-          <w:sz w:val="22"/>
-          <w:szCs w:val="22"/>
-        </w:rPr>
-        <w:t>verdeler</w:t>
-      </w:r>
-      <w:proofErr w:type="spellEnd"/>
-      <w:r>
-        <w:rPr>
-          <w:rStyle w:val="fontstyle01"/>
-          <w:sz w:val="22"/>
-          <w:szCs w:val="22"/>
-        </w:rPr>
-        <w:t xml:space="preserve"> van </w:t>
-      </w:r>
-      <w:proofErr w:type="spellStart"/>
-      <w:r>
-        <w:rPr>
-          <w:rStyle w:val="fontstyle01"/>
-          <w:sz w:val="22"/>
-          <w:szCs w:val="22"/>
-        </w:rPr>
-        <w:t>kaarten</w:t>
-      </w:r>
-      <w:proofErr w:type="spellEnd"/>
-      <w:r>
-        <w:rPr>
-          <w:rStyle w:val="fontstyle01"/>
-          <w:sz w:val="22"/>
-          <w:szCs w:val="22"/>
-        </w:rPr>
-        <w:t xml:space="preserve">. </w:t>
-      </w:r>
-      <w:r>
-        <w:rPr>
-          <w:rStyle w:val="fontstyle01"/>
-          <w:sz w:val="22"/>
-          <w:szCs w:val="22"/>
-        </w:rPr>
-        <w:t xml:space="preserve">In </w:t>
-      </w:r>
-      <w:proofErr w:type="spellStart"/>
-      <w:r>
-        <w:rPr>
-          <w:rStyle w:val="fontstyle01"/>
-          <w:sz w:val="22"/>
-          <w:szCs w:val="22"/>
-        </w:rPr>
-        <w:t>dit</w:t>
-      </w:r>
-      <w:proofErr w:type="spellEnd"/>
-      <w:r>
-        <w:rPr>
-          <w:rStyle w:val="fontstyle01"/>
-          <w:sz w:val="22"/>
-          <w:szCs w:val="22"/>
-        </w:rPr>
-        <w:t xml:space="preserve"> document </w:t>
-      </w:r>
-      <w:proofErr w:type="spellStart"/>
-      <w:r>
-        <w:rPr>
-          <w:rStyle w:val="fontstyle01"/>
-          <w:sz w:val="22"/>
-          <w:szCs w:val="22"/>
-        </w:rPr>
-        <w:t>wordt</w:t>
-      </w:r>
-      <w:proofErr w:type="spellEnd"/>
-      <w:r>
-        <w:rPr>
-          <w:rStyle w:val="fontstyle01"/>
-          <w:sz w:val="22"/>
-          <w:szCs w:val="22"/>
-        </w:rPr>
-        <w:t xml:space="preserve"> </w:t>
-      </w:r>
-      <w:proofErr w:type="spellStart"/>
-      <w:r>
-        <w:rPr>
-          <w:rStyle w:val="fontstyle01"/>
-          <w:sz w:val="22"/>
-          <w:szCs w:val="22"/>
-        </w:rPr>
-        <w:t>uitgelegd</w:t>
-      </w:r>
-      <w:proofErr w:type="spellEnd"/>
-      <w:r>
-        <w:rPr>
-          <w:rStyle w:val="fontstyle01"/>
-          <w:sz w:val="22"/>
-          <w:szCs w:val="22"/>
-        </w:rPr>
-        <w:t xml:space="preserve"> hoe het in </w:t>
-      </w:r>
-      <w:proofErr w:type="spellStart"/>
-      <w:r>
-        <w:rPr>
-          <w:rStyle w:val="fontstyle01"/>
-          <w:sz w:val="22"/>
-          <w:szCs w:val="22"/>
-        </w:rPr>
-        <w:t>elkaar</w:t>
-      </w:r>
-      <w:proofErr w:type="spellEnd"/>
-      <w:r>
-        <w:rPr>
-          <w:rStyle w:val="fontstyle01"/>
-          <w:sz w:val="22"/>
-          <w:szCs w:val="22"/>
-        </w:rPr>
-        <w:t xml:space="preserve"> zit.</w:t>
-      </w:r>
-      <w:r>
-        <w:rPr>
-          <w:rFonts w:ascii="Calibri" w:hAnsi="Calibri" w:cs="Calibri"/>
-          <w:color w:val="000000"/>
-        </w:rPr>
-        <w:br/>
-      </w:r>
-      <w:proofErr w:type="spellStart"/>
-      <w:r>
-        <w:rPr>
-          <w:rStyle w:val="fontstyle01"/>
-          <w:sz w:val="22"/>
-          <w:szCs w:val="22"/>
-        </w:rPr>
-        <w:t>Indien</w:t>
-      </w:r>
-      <w:proofErr w:type="spellEnd"/>
-      <w:r>
-        <w:rPr>
-          <w:rStyle w:val="fontstyle01"/>
-          <w:sz w:val="22"/>
-          <w:szCs w:val="22"/>
-        </w:rPr>
-        <w:t xml:space="preserve"> je het </w:t>
-      </w:r>
-      <w:proofErr w:type="spellStart"/>
-      <w:r>
-        <w:rPr>
-          <w:rStyle w:val="fontstyle01"/>
-          <w:sz w:val="22"/>
-          <w:szCs w:val="22"/>
-        </w:rPr>
-        <w:t>installatie</w:t>
-      </w:r>
-      <w:proofErr w:type="spellEnd"/>
-      <w:r>
-        <w:rPr>
-          <w:rStyle w:val="fontstyle01"/>
-          <w:sz w:val="22"/>
-          <w:szCs w:val="22"/>
-        </w:rPr>
-        <w:t xml:space="preserve"> document </w:t>
-      </w:r>
-      <w:proofErr w:type="spellStart"/>
-      <w:r>
-        <w:rPr>
-          <w:rStyle w:val="fontstyle01"/>
-          <w:sz w:val="22"/>
-          <w:szCs w:val="22"/>
-        </w:rPr>
-        <w:t>nog</w:t>
-      </w:r>
-      <w:proofErr w:type="spellEnd"/>
-      <w:r>
-        <w:rPr>
-          <w:rStyle w:val="fontstyle01"/>
-          <w:sz w:val="22"/>
-          <w:szCs w:val="22"/>
-        </w:rPr>
-        <w:t xml:space="preserve"> </w:t>
-      </w:r>
-      <w:proofErr w:type="spellStart"/>
-      <w:r>
-        <w:rPr>
-          <w:rStyle w:val="fontstyle01"/>
-          <w:sz w:val="22"/>
-          <w:szCs w:val="22"/>
-        </w:rPr>
-        <w:t>niet</w:t>
-      </w:r>
-      <w:proofErr w:type="spellEnd"/>
-      <w:r>
-        <w:rPr>
-          <w:rStyle w:val="fontstyle01"/>
-          <w:sz w:val="22"/>
-          <w:szCs w:val="22"/>
-        </w:rPr>
-        <w:t xml:space="preserve"> </w:t>
-      </w:r>
-      <w:proofErr w:type="spellStart"/>
-      <w:r>
-        <w:rPr>
-          <w:rStyle w:val="fontstyle01"/>
-          <w:sz w:val="22"/>
-          <w:szCs w:val="22"/>
-        </w:rPr>
-        <w:t>hebt</w:t>
-      </w:r>
-      <w:proofErr w:type="spellEnd"/>
-      <w:r>
-        <w:rPr>
-          <w:rStyle w:val="fontstyle01"/>
-          <w:sz w:val="22"/>
-          <w:szCs w:val="22"/>
-        </w:rPr>
-        <w:t xml:space="preserve"> </w:t>
-      </w:r>
-      <w:proofErr w:type="spellStart"/>
-      <w:r>
-        <w:rPr>
-          <w:rStyle w:val="fontstyle01"/>
-          <w:sz w:val="22"/>
-          <w:szCs w:val="22"/>
-        </w:rPr>
-        <w:t>bekeken</w:t>
-      </w:r>
-      <w:proofErr w:type="spellEnd"/>
-      <w:r>
-        <w:rPr>
-          <w:rStyle w:val="fontstyle01"/>
-          <w:sz w:val="22"/>
-          <w:szCs w:val="22"/>
-        </w:rPr>
-        <w:t xml:space="preserve">, doe </w:t>
-      </w:r>
-      <w:proofErr w:type="spellStart"/>
-      <w:r>
-        <w:rPr>
-          <w:rStyle w:val="fontstyle01"/>
-          <w:sz w:val="22"/>
-          <w:szCs w:val="22"/>
-        </w:rPr>
-        <w:t>dat</w:t>
-      </w:r>
-      <w:proofErr w:type="spellEnd"/>
-      <w:r>
-        <w:rPr>
-          <w:rStyle w:val="fontstyle01"/>
-          <w:sz w:val="22"/>
-          <w:szCs w:val="22"/>
-        </w:rPr>
-        <w:t xml:space="preserve"> </w:t>
-      </w:r>
-      <w:proofErr w:type="spellStart"/>
-      <w:r>
-        <w:rPr>
-          <w:rStyle w:val="fontstyle01"/>
-          <w:sz w:val="22"/>
-          <w:szCs w:val="22"/>
-        </w:rPr>
-        <w:t>zeker</w:t>
-      </w:r>
-      <w:proofErr w:type="spellEnd"/>
-      <w:r>
-        <w:rPr>
-          <w:rStyle w:val="fontstyle01"/>
-          <w:sz w:val="22"/>
-          <w:szCs w:val="22"/>
-        </w:rPr>
-        <w:t xml:space="preserve"> </w:t>
-      </w:r>
-      <w:proofErr w:type="spellStart"/>
-      <w:r>
-        <w:rPr>
-          <w:rStyle w:val="fontstyle01"/>
-          <w:sz w:val="22"/>
-          <w:szCs w:val="22"/>
-        </w:rPr>
-        <w:t>eerst</w:t>
-      </w:r>
-      <w:proofErr w:type="spellEnd"/>
-      <w:r>
-        <w:rPr>
-          <w:rStyle w:val="fontstyle01"/>
-          <w:sz w:val="22"/>
-          <w:szCs w:val="22"/>
-        </w:rPr>
-        <w:t>.</w:t>
+        <w:t>Indien je het installatie document nog niet hebt bekeken, doe dat zeker eerst.</w:t>
       </w:r>
     </w:p>
     <w:p>
@@ -1207,7 +840,6 @@
         </w:rPr>
       </w:pPr>
       <w:bookmarkStart w:id="1" w:name="_Toc94544346"/>
-      <w:proofErr w:type="spellStart"/>
       <w:r>
         <w:rPr>
           <w:rStyle w:val="fontstyle01"/>
@@ -1219,7 +851,6 @@
         <w:t>Werking</w:t>
       </w:r>
       <w:bookmarkEnd w:id="1"/>
-      <w:proofErr w:type="spellEnd"/>
     </w:p>
     <w:p>
       <w:pPr>
@@ -1238,583 +869,14 @@
           <w:szCs w:val="22"/>
         </w:rPr>
       </w:pPr>
-      <w:proofErr w:type="spellStart"/>
       <w:r>
         <w:rPr>
           <w:rStyle w:val="fontstyle01"/>
           <w:sz w:val="22"/>
           <w:szCs w:val="22"/>
         </w:rPr>
-        <w:t>Bij</w:t>
-      </w:r>
-      <w:proofErr w:type="spellEnd"/>
-      <w:r>
-        <w:rPr>
-          <w:rStyle w:val="fontstyle01"/>
-          <w:sz w:val="22"/>
-          <w:szCs w:val="22"/>
-        </w:rPr>
-        <w:t xml:space="preserve"> </w:t>
-      </w:r>
-      <w:proofErr w:type="spellStart"/>
-      <w:r>
-        <w:rPr>
-          <w:rStyle w:val="fontstyle01"/>
-          <w:sz w:val="22"/>
-          <w:szCs w:val="22"/>
-        </w:rPr>
-        <w:t>opstart</w:t>
-      </w:r>
-      <w:proofErr w:type="spellEnd"/>
-      <w:r>
-        <w:rPr>
-          <w:rStyle w:val="fontstyle01"/>
-          <w:sz w:val="22"/>
-          <w:szCs w:val="22"/>
-        </w:rPr>
-        <w:t xml:space="preserve"> van het </w:t>
-      </w:r>
-      <w:proofErr w:type="spellStart"/>
-      <w:r>
-        <w:rPr>
-          <w:rStyle w:val="fontstyle01"/>
-          <w:sz w:val="22"/>
-          <w:szCs w:val="22"/>
-        </w:rPr>
-        <w:t>programma</w:t>
-      </w:r>
-      <w:proofErr w:type="spellEnd"/>
-      <w:r>
-        <w:rPr>
-          <w:rStyle w:val="fontstyle01"/>
-          <w:sz w:val="22"/>
-          <w:szCs w:val="22"/>
-        </w:rPr>
-        <w:t xml:space="preserve"> </w:t>
-      </w:r>
-      <w:proofErr w:type="spellStart"/>
-      <w:r>
-        <w:rPr>
-          <w:rStyle w:val="fontstyle01"/>
-          <w:sz w:val="22"/>
-          <w:szCs w:val="22"/>
-        </w:rPr>
-        <w:t>zal</w:t>
-      </w:r>
-      <w:proofErr w:type="spellEnd"/>
-      <w:r>
-        <w:rPr>
-          <w:rStyle w:val="fontstyle01"/>
-          <w:sz w:val="22"/>
-          <w:szCs w:val="22"/>
-        </w:rPr>
-        <w:t xml:space="preserve"> de robot </w:t>
-      </w:r>
-      <w:proofErr w:type="spellStart"/>
-      <w:r>
-        <w:rPr>
-          <w:rStyle w:val="fontstyle01"/>
-          <w:sz w:val="22"/>
-          <w:szCs w:val="22"/>
-        </w:rPr>
-        <w:t>zijn</w:t>
-      </w:r>
-      <w:proofErr w:type="spellEnd"/>
-      <w:r>
-        <w:rPr>
-          <w:rStyle w:val="fontstyle01"/>
-          <w:sz w:val="22"/>
-          <w:szCs w:val="22"/>
-        </w:rPr>
-        <w:t xml:space="preserve"> </w:t>
-      </w:r>
-      <w:proofErr w:type="spellStart"/>
-      <w:r>
-        <w:rPr>
-          <w:rStyle w:val="fontstyle01"/>
-          <w:sz w:val="22"/>
-          <w:szCs w:val="22"/>
-        </w:rPr>
-        <w:t>microfoon</w:t>
-      </w:r>
-      <w:proofErr w:type="spellEnd"/>
-      <w:r>
-        <w:rPr>
-          <w:rStyle w:val="fontstyle01"/>
-          <w:sz w:val="22"/>
-          <w:szCs w:val="22"/>
-        </w:rPr>
-        <w:t xml:space="preserve"> </w:t>
-      </w:r>
-      <w:proofErr w:type="spellStart"/>
-      <w:r>
-        <w:rPr>
-          <w:rStyle w:val="fontstyle01"/>
-          <w:sz w:val="22"/>
-          <w:szCs w:val="22"/>
-        </w:rPr>
-        <w:t>klaarmaken</w:t>
-      </w:r>
-      <w:proofErr w:type="spellEnd"/>
-      <w:r>
-        <w:rPr>
-          <w:rStyle w:val="fontstyle01"/>
-          <w:sz w:val="22"/>
-          <w:szCs w:val="22"/>
-        </w:rPr>
-        <w:t xml:space="preserve"> </w:t>
-      </w:r>
-      <w:proofErr w:type="spellStart"/>
-      <w:r>
-        <w:rPr>
-          <w:rStyle w:val="fontstyle01"/>
-          <w:sz w:val="22"/>
-          <w:szCs w:val="22"/>
-        </w:rPr>
-        <w:t>voor</w:t>
-      </w:r>
-      <w:proofErr w:type="spellEnd"/>
-      <w:r>
-        <w:rPr>
-          <w:rStyle w:val="fontstyle01"/>
-          <w:sz w:val="22"/>
-          <w:szCs w:val="22"/>
-        </w:rPr>
-        <w:t xml:space="preserve"> </w:t>
-      </w:r>
-      <w:proofErr w:type="spellStart"/>
-      <w:r>
-        <w:rPr>
-          <w:rStyle w:val="fontstyle01"/>
-          <w:sz w:val="22"/>
-          <w:szCs w:val="22"/>
-        </w:rPr>
-        <w:t>gebruik</w:t>
-      </w:r>
-      <w:proofErr w:type="spellEnd"/>
-      <w:r>
-        <w:rPr>
-          <w:rStyle w:val="fontstyle01"/>
-          <w:sz w:val="22"/>
-          <w:szCs w:val="22"/>
-        </w:rPr>
-        <w:t xml:space="preserve">. Hiermee </w:t>
-      </w:r>
-      <w:proofErr w:type="spellStart"/>
-      <w:r>
-        <w:rPr>
-          <w:rStyle w:val="fontstyle01"/>
-          <w:sz w:val="22"/>
-          <w:szCs w:val="22"/>
-        </w:rPr>
-        <w:t>wordt</w:t>
-      </w:r>
-      <w:proofErr w:type="spellEnd"/>
-      <w:r>
-        <w:rPr>
-          <w:rStyle w:val="fontstyle01"/>
-          <w:sz w:val="22"/>
-          <w:szCs w:val="22"/>
-        </w:rPr>
-        <w:t xml:space="preserve"> </w:t>
-      </w:r>
-      <w:proofErr w:type="spellStart"/>
-      <w:r>
-        <w:rPr>
-          <w:rStyle w:val="fontstyle01"/>
-          <w:sz w:val="22"/>
-          <w:szCs w:val="22"/>
-        </w:rPr>
-        <w:t>rekening</w:t>
-      </w:r>
-      <w:proofErr w:type="spellEnd"/>
-      <w:r>
-        <w:rPr>
-          <w:rStyle w:val="fontstyle01"/>
-          <w:sz w:val="22"/>
-          <w:szCs w:val="22"/>
-        </w:rPr>
-        <w:t xml:space="preserve"> </w:t>
-      </w:r>
-      <w:proofErr w:type="spellStart"/>
-      <w:r>
-        <w:rPr>
-          <w:rStyle w:val="fontstyle01"/>
-          <w:sz w:val="22"/>
-          <w:szCs w:val="22"/>
-        </w:rPr>
-        <w:t>gegouden</w:t>
-      </w:r>
-      <w:proofErr w:type="spellEnd"/>
-      <w:r>
-        <w:rPr>
-          <w:rStyle w:val="fontstyle01"/>
-          <w:sz w:val="22"/>
-          <w:szCs w:val="22"/>
-        </w:rPr>
-        <w:t xml:space="preserve"> met het </w:t>
-      </w:r>
-      <w:proofErr w:type="spellStart"/>
-      <w:r>
-        <w:rPr>
-          <w:rStyle w:val="fontstyle01"/>
-          <w:sz w:val="22"/>
-          <w:szCs w:val="22"/>
-        </w:rPr>
-        <w:t>omgevingsgeluid</w:t>
-      </w:r>
-      <w:proofErr w:type="spellEnd"/>
-      <w:r>
-        <w:rPr>
-          <w:rStyle w:val="fontstyle01"/>
-          <w:sz w:val="22"/>
-          <w:szCs w:val="22"/>
-        </w:rPr>
-        <w:t xml:space="preserve">. Het is </w:t>
-      </w:r>
-      <w:proofErr w:type="spellStart"/>
-      <w:r>
-        <w:rPr>
-          <w:rStyle w:val="fontstyle01"/>
-          <w:sz w:val="22"/>
-          <w:szCs w:val="22"/>
-        </w:rPr>
-        <w:t>belangrijk</w:t>
-      </w:r>
-      <w:proofErr w:type="spellEnd"/>
-      <w:r>
-        <w:rPr>
-          <w:rStyle w:val="fontstyle01"/>
-          <w:sz w:val="22"/>
-          <w:szCs w:val="22"/>
-        </w:rPr>
-        <w:t xml:space="preserve"> </w:t>
-      </w:r>
-      <w:proofErr w:type="spellStart"/>
-      <w:r>
-        <w:rPr>
-          <w:rStyle w:val="fontstyle01"/>
-          <w:sz w:val="22"/>
-          <w:szCs w:val="22"/>
-        </w:rPr>
-        <w:t>dat</w:t>
-      </w:r>
-      <w:proofErr w:type="spellEnd"/>
-      <w:r>
-        <w:rPr>
-          <w:rStyle w:val="fontstyle01"/>
-          <w:sz w:val="22"/>
-          <w:szCs w:val="22"/>
-        </w:rPr>
-        <w:t xml:space="preserve"> het </w:t>
-      </w:r>
-      <w:proofErr w:type="spellStart"/>
-      <w:r>
-        <w:rPr>
-          <w:rStyle w:val="fontstyle01"/>
-          <w:sz w:val="22"/>
-          <w:szCs w:val="22"/>
-        </w:rPr>
-        <w:t>hiervoor</w:t>
-      </w:r>
-      <w:proofErr w:type="spellEnd"/>
-      <w:r>
-        <w:rPr>
-          <w:rStyle w:val="fontstyle01"/>
-          <w:sz w:val="22"/>
-          <w:szCs w:val="22"/>
-        </w:rPr>
-        <w:t xml:space="preserve"> </w:t>
-      </w:r>
-      <w:proofErr w:type="spellStart"/>
-      <w:r>
-        <w:rPr>
-          <w:rStyle w:val="fontstyle01"/>
-          <w:sz w:val="22"/>
-          <w:szCs w:val="22"/>
-        </w:rPr>
-        <w:t>stil</w:t>
-      </w:r>
-      <w:proofErr w:type="spellEnd"/>
-      <w:r>
-        <w:rPr>
-          <w:rStyle w:val="fontstyle01"/>
-          <w:sz w:val="22"/>
-          <w:szCs w:val="22"/>
-        </w:rPr>
-        <w:t xml:space="preserve"> is.</w:t>
-      </w:r>
-    </w:p>
-    <w:p>
-      <w:pPr>
-        <w:rPr>
-          <w:rStyle w:val="fontstyle01"/>
-          <w:sz w:val="22"/>
-          <w:szCs w:val="22"/>
-        </w:rPr>
-      </w:pPr>
-      <w:proofErr w:type="spellStart"/>
-      <w:r>
-        <w:rPr>
-          <w:rStyle w:val="fontstyle01"/>
-          <w:sz w:val="22"/>
-          <w:szCs w:val="22"/>
-        </w:rPr>
-        <w:t>Wanneer</w:t>
-      </w:r>
-      <w:proofErr w:type="spellEnd"/>
-      <w:r>
-        <w:rPr>
-          <w:rStyle w:val="fontstyle01"/>
-          <w:sz w:val="22"/>
-          <w:szCs w:val="22"/>
-        </w:rPr>
-        <w:t xml:space="preserve"> </w:t>
-      </w:r>
-      <w:proofErr w:type="spellStart"/>
-      <w:r>
-        <w:rPr>
-          <w:rStyle w:val="fontstyle01"/>
-          <w:sz w:val="22"/>
-          <w:szCs w:val="22"/>
-        </w:rPr>
-        <w:t>dit</w:t>
-      </w:r>
-      <w:proofErr w:type="spellEnd"/>
-      <w:r>
-        <w:rPr>
-          <w:rStyle w:val="fontstyle01"/>
-          <w:sz w:val="22"/>
-          <w:szCs w:val="22"/>
-        </w:rPr>
-        <w:t xml:space="preserve"> is </w:t>
-      </w:r>
-      <w:proofErr w:type="spellStart"/>
-      <w:r>
-        <w:rPr>
-          <w:rStyle w:val="fontstyle01"/>
-          <w:sz w:val="22"/>
-          <w:szCs w:val="22"/>
-        </w:rPr>
-        <w:t>gebeurd</w:t>
-      </w:r>
-      <w:proofErr w:type="spellEnd"/>
-      <w:r>
-        <w:rPr>
-          <w:rStyle w:val="fontstyle01"/>
-          <w:sz w:val="22"/>
-          <w:szCs w:val="22"/>
-        </w:rPr>
-        <w:t xml:space="preserve"> </w:t>
-      </w:r>
-      <w:proofErr w:type="spellStart"/>
-      <w:r>
-        <w:rPr>
-          <w:rStyle w:val="fontstyle01"/>
-          <w:sz w:val="22"/>
-          <w:szCs w:val="22"/>
-        </w:rPr>
-        <w:t>zal</w:t>
-      </w:r>
-      <w:proofErr w:type="spellEnd"/>
-      <w:r>
-        <w:rPr>
-          <w:rStyle w:val="fontstyle01"/>
-          <w:sz w:val="22"/>
-          <w:szCs w:val="22"/>
-        </w:rPr>
-        <w:t xml:space="preserve"> </w:t>
-      </w:r>
-      <w:proofErr w:type="spellStart"/>
-      <w:r>
-        <w:rPr>
-          <w:rStyle w:val="fontstyle01"/>
-          <w:sz w:val="22"/>
-          <w:szCs w:val="22"/>
-        </w:rPr>
-        <w:t>Reachy</w:t>
-      </w:r>
-      <w:proofErr w:type="spellEnd"/>
-      <w:r>
-        <w:rPr>
-          <w:rStyle w:val="fontstyle01"/>
-          <w:sz w:val="22"/>
-          <w:szCs w:val="22"/>
-        </w:rPr>
-        <w:t xml:space="preserve"> </w:t>
-      </w:r>
-      <w:proofErr w:type="spellStart"/>
-      <w:r>
-        <w:rPr>
-          <w:rStyle w:val="fontstyle01"/>
-          <w:sz w:val="22"/>
-          <w:szCs w:val="22"/>
-        </w:rPr>
-        <w:t>zich</w:t>
-      </w:r>
-      <w:proofErr w:type="spellEnd"/>
-      <w:r>
-        <w:rPr>
-          <w:rStyle w:val="fontstyle01"/>
-          <w:sz w:val="22"/>
-          <w:szCs w:val="22"/>
-        </w:rPr>
-        <w:t xml:space="preserve"> </w:t>
-      </w:r>
-      <w:proofErr w:type="spellStart"/>
-      <w:r>
-        <w:rPr>
-          <w:rStyle w:val="fontstyle01"/>
-          <w:sz w:val="22"/>
-          <w:szCs w:val="22"/>
-        </w:rPr>
-        <w:t>voorstellen</w:t>
-      </w:r>
-      <w:proofErr w:type="spellEnd"/>
-      <w:r>
-        <w:rPr>
-          <w:rStyle w:val="fontstyle01"/>
-          <w:sz w:val="22"/>
-          <w:szCs w:val="22"/>
-        </w:rPr>
-        <w:t xml:space="preserve">, </w:t>
-      </w:r>
-      <w:proofErr w:type="spellStart"/>
-      <w:r>
-        <w:rPr>
-          <w:rStyle w:val="fontstyle01"/>
-          <w:sz w:val="22"/>
-          <w:szCs w:val="22"/>
-        </w:rPr>
-        <w:t>zijn</w:t>
-      </w:r>
-      <w:proofErr w:type="spellEnd"/>
-      <w:r>
-        <w:rPr>
-          <w:rStyle w:val="fontstyle01"/>
-          <w:sz w:val="22"/>
-          <w:szCs w:val="22"/>
-        </w:rPr>
-        <w:t xml:space="preserve"> arm </w:t>
-      </w:r>
-      <w:proofErr w:type="spellStart"/>
-      <w:r>
-        <w:rPr>
-          <w:rStyle w:val="fontstyle01"/>
-          <w:sz w:val="22"/>
-          <w:szCs w:val="22"/>
-        </w:rPr>
-        <w:t>strekken</w:t>
-      </w:r>
-      <w:proofErr w:type="spellEnd"/>
-      <w:r>
-        <w:rPr>
-          <w:rStyle w:val="fontstyle01"/>
-          <w:sz w:val="22"/>
-          <w:szCs w:val="22"/>
-        </w:rPr>
-        <w:t xml:space="preserve"> </w:t>
-      </w:r>
-      <w:proofErr w:type="spellStart"/>
-      <w:r>
-        <w:rPr>
-          <w:rStyle w:val="fontstyle01"/>
-          <w:sz w:val="22"/>
-          <w:szCs w:val="22"/>
-        </w:rPr>
-        <w:t>vragen</w:t>
-      </w:r>
-      <w:proofErr w:type="spellEnd"/>
-      <w:r>
-        <w:rPr>
-          <w:rStyle w:val="fontstyle01"/>
-          <w:sz w:val="22"/>
-          <w:szCs w:val="22"/>
-        </w:rPr>
-        <w:t xml:space="preserve"> om het </w:t>
-      </w:r>
-      <w:proofErr w:type="spellStart"/>
-      <w:r>
-        <w:rPr>
-          <w:rStyle w:val="fontstyle01"/>
-          <w:sz w:val="22"/>
-          <w:szCs w:val="22"/>
-        </w:rPr>
-        <w:t>doosje</w:t>
-      </w:r>
-      <w:proofErr w:type="spellEnd"/>
-      <w:r>
-        <w:rPr>
-          <w:rStyle w:val="fontstyle01"/>
-          <w:sz w:val="22"/>
-          <w:szCs w:val="22"/>
-        </w:rPr>
-        <w:t xml:space="preserve"> met de </w:t>
-      </w:r>
-      <w:proofErr w:type="spellStart"/>
-      <w:r>
-        <w:rPr>
-          <w:rStyle w:val="fontstyle01"/>
-          <w:sz w:val="22"/>
-          <w:szCs w:val="22"/>
-        </w:rPr>
-        <w:t>kaarten</w:t>
-      </w:r>
-      <w:proofErr w:type="spellEnd"/>
-      <w:r>
-        <w:rPr>
-          <w:rStyle w:val="fontstyle01"/>
-          <w:sz w:val="22"/>
-          <w:szCs w:val="22"/>
-        </w:rPr>
-        <w:t xml:space="preserve"> in </w:t>
-      </w:r>
-      <w:proofErr w:type="spellStart"/>
-      <w:r>
-        <w:rPr>
-          <w:rStyle w:val="fontstyle01"/>
-          <w:sz w:val="22"/>
-          <w:szCs w:val="22"/>
-        </w:rPr>
-        <w:t>zijn</w:t>
-      </w:r>
-      <w:proofErr w:type="spellEnd"/>
-      <w:r>
-        <w:rPr>
-          <w:rStyle w:val="fontstyle01"/>
-          <w:sz w:val="22"/>
-          <w:szCs w:val="22"/>
-        </w:rPr>
-        <w:t xml:space="preserve"> hand </w:t>
-      </w:r>
-      <w:proofErr w:type="spellStart"/>
-      <w:r>
-        <w:rPr>
-          <w:rStyle w:val="fontstyle01"/>
-          <w:sz w:val="22"/>
-          <w:szCs w:val="22"/>
-        </w:rPr>
-        <w:t>te</w:t>
-      </w:r>
-      <w:proofErr w:type="spellEnd"/>
-      <w:r>
-        <w:rPr>
-          <w:rStyle w:val="fontstyle01"/>
-          <w:sz w:val="22"/>
-          <w:szCs w:val="22"/>
-        </w:rPr>
-        <w:t xml:space="preserve"> </w:t>
-      </w:r>
-      <w:proofErr w:type="spellStart"/>
-      <w:r>
-        <w:rPr>
-          <w:rStyle w:val="fontstyle01"/>
-          <w:sz w:val="22"/>
-          <w:szCs w:val="22"/>
-        </w:rPr>
-        <w:t>leggen</w:t>
-      </w:r>
-      <w:proofErr w:type="spellEnd"/>
+        <w:t>Bij opstart van het programma zal de robot zijn microfoon klaarmaken voor gebruik. Hiermee wordt rekening ge</w:t>
+      </w:r>
       <w:r>
         <w:rPr>
           <w:rStyle w:val="fontstyle01"/>
@@ -1822,7 +884,32 @@
           <w:szCs w:val="22"/>
           <w:lang w:val="en-BE"/>
         </w:rPr>
-        <w:t>.</w:t>
+        <w:t>h</w:t>
+      </w:r>
+      <w:r>
+        <w:rPr>
+          <w:rStyle w:val="fontstyle01"/>
+          <w:sz w:val="22"/>
+          <w:szCs w:val="22"/>
+        </w:rPr>
+        <w:t>ouden met het omgevingsgeluid. Het is belangrijk dat het hiervoor stil is.</w:t>
+      </w:r>
+    </w:p>
+    <w:p>
+      <w:pPr>
+        <w:rPr>
+          <w:rStyle w:val="fontstyle01"/>
+          <w:sz w:val="22"/>
+          <w:szCs w:val="22"/>
+        </w:rPr>
+      </w:pPr>
+      <w:r>
+        <w:rPr>
+          <w:rStyle w:val="fontstyle01"/>
+          <w:sz w:val="22"/>
+          <w:szCs w:val="22"/>
+        </w:rPr>
+        <w:t>Wanneer dit is gebeurd zal Reachy zich voorstellen, zijn arm strekken vragen om het doosje met de kaarten in zijn hand te leggen.</w:t>
       </w:r>
     </w:p>
     <w:p>
@@ -2076,487 +1163,69 @@
         <w:br/>
       </w:r>
       <w:r>
-        <w:t xml:space="preserve">Na het </w:t>
-      </w:r>
-      <w:proofErr w:type="spellStart"/>
-      <w:r>
-        <w:t>geven</w:t>
-      </w:r>
-      <w:proofErr w:type="spellEnd"/>
-      <w:r>
-        <w:t xml:space="preserve"> van het commando ‘start’</w:t>
+        <w:t>Na het geven van het commando ‘start’</w:t>
       </w:r>
       <w:r>
         <w:t xml:space="preserve"> </w:t>
       </w:r>
-      <w:proofErr w:type="spellStart"/>
-      <w:r>
-        <w:t>wordt</w:t>
-      </w:r>
-      <w:proofErr w:type="spellEnd"/>
+      <w:r>
+        <w:t xml:space="preserve">wordt er </w:t>
+      </w:r>
       <w:r>
         <w:t xml:space="preserve"> </w:t>
       </w:r>
-      <w:proofErr w:type="gramStart"/>
-      <w:r>
-        <w:t xml:space="preserve">er </w:t>
+      <w:r>
+        <w:t>geke</w:t>
+      </w:r>
+      <w:r>
+        <w:t xml:space="preserve">ken hoeveel spelers er zijn. Vervolgens </w:t>
+      </w:r>
+      <w:r>
+        <w:t>vraagt</w:t>
       </w:r>
       <w:r>
         <w:t xml:space="preserve"> </w:t>
       </w:r>
-      <w:proofErr w:type="spellStart"/>
-      <w:r>
-        <w:t>geke</w:t>
-      </w:r>
-      <w:r>
-        <w:t>ken</w:t>
-      </w:r>
-      <w:proofErr w:type="spellEnd"/>
-      <w:proofErr w:type="gramEnd"/>
-      <w:r>
-        <w:t xml:space="preserve"> </w:t>
-      </w:r>
-      <w:proofErr w:type="spellStart"/>
-      <w:r>
-        <w:t>hoeveel</w:t>
-      </w:r>
-      <w:proofErr w:type="spellEnd"/>
-      <w:r>
-        <w:t xml:space="preserve"> </w:t>
-      </w:r>
-      <w:proofErr w:type="spellStart"/>
-      <w:r>
-        <w:t>spelers</w:t>
-      </w:r>
-      <w:proofErr w:type="spellEnd"/>
-      <w:r>
-        <w:t xml:space="preserve"> er </w:t>
-      </w:r>
-      <w:proofErr w:type="spellStart"/>
-      <w:r>
-        <w:t>zijn</w:t>
-      </w:r>
-      <w:proofErr w:type="spellEnd"/>
-      <w:r>
-        <w:t xml:space="preserve">. </w:t>
-      </w:r>
-      <w:proofErr w:type="spellStart"/>
-      <w:r>
-        <w:t>Vervolgens</w:t>
-      </w:r>
-      <w:proofErr w:type="spellEnd"/>
-      <w:r>
-        <w:t xml:space="preserve"> </w:t>
-      </w:r>
-      <w:proofErr w:type="spellStart"/>
-      <w:r>
-        <w:t>vraagt</w:t>
-      </w:r>
-      <w:proofErr w:type="spellEnd"/>
-      <w:r>
-        <w:t xml:space="preserve"> </w:t>
-      </w:r>
-      <w:proofErr w:type="spellStart"/>
       <w:r>
         <w:t>Reachy</w:t>
       </w:r>
-      <w:proofErr w:type="spellEnd"/>
-      <w:r>
-        <w:t xml:space="preserve"> of het </w:t>
-      </w:r>
-      <w:proofErr w:type="spellStart"/>
-      <w:r>
-        <w:t>aantal</w:t>
-      </w:r>
-      <w:proofErr w:type="spellEnd"/>
-      <w:r>
-        <w:t xml:space="preserve"> </w:t>
-      </w:r>
-      <w:proofErr w:type="spellStart"/>
-      <w:r>
-        <w:t>personen</w:t>
-      </w:r>
-      <w:proofErr w:type="spellEnd"/>
-      <w:r>
-        <w:t xml:space="preserve"> die </w:t>
-      </w:r>
-      <w:proofErr w:type="spellStart"/>
-      <w:r>
-        <w:t>hij</w:t>
-      </w:r>
-      <w:proofErr w:type="spellEnd"/>
-      <w:r>
-        <w:t xml:space="preserve"> </w:t>
-      </w:r>
-      <w:proofErr w:type="spellStart"/>
-      <w:r>
-        <w:t>ziet</w:t>
-      </w:r>
-      <w:proofErr w:type="spellEnd"/>
-      <w:r>
-        <w:t xml:space="preserve">, </w:t>
-      </w:r>
-      <w:proofErr w:type="spellStart"/>
-      <w:r>
-        <w:t>klopt</w:t>
-      </w:r>
-      <w:proofErr w:type="spellEnd"/>
-      <w:r>
-        <w:t>.</w:t>
+      <w:r>
+        <w:t xml:space="preserve"> of het aantal personen die hij ziet, klopt.</w:t>
       </w:r>
       <w:r>
         <w:br/>
       </w:r>
       <w:r>
         <w:br/>
-        <w:t xml:space="preserve">Als </w:t>
-      </w:r>
-      <w:proofErr w:type="spellStart"/>
-      <w:r>
-        <w:t>dat</w:t>
-      </w:r>
-      <w:proofErr w:type="spellEnd"/>
-      <w:r>
-        <w:t xml:space="preserve"> </w:t>
-      </w:r>
-      <w:proofErr w:type="spellStart"/>
-      <w:r>
-        <w:t>niet</w:t>
-      </w:r>
-      <w:proofErr w:type="spellEnd"/>
-      <w:r>
-        <w:t xml:space="preserve"> zo is </w:t>
-      </w:r>
-      <w:proofErr w:type="spellStart"/>
-      <w:r>
-        <w:t>kun</w:t>
-      </w:r>
-      <w:proofErr w:type="spellEnd"/>
-      <w:r>
-        <w:t xml:space="preserve"> je </w:t>
-      </w:r>
-      <w:proofErr w:type="spellStart"/>
-      <w:r>
-        <w:t>zeggen</w:t>
-      </w:r>
-      <w:proofErr w:type="spellEnd"/>
-      <w:r>
-        <w:t xml:space="preserve"> ‘no’ </w:t>
-      </w:r>
-      <w:proofErr w:type="spellStart"/>
-      <w:r>
-        <w:t>waarna</w:t>
-      </w:r>
-      <w:proofErr w:type="spellEnd"/>
-      <w:r>
-        <w:t xml:space="preserve"> </w:t>
-      </w:r>
-      <w:proofErr w:type="spellStart"/>
+        <w:t xml:space="preserve">Als dat niet zo is kun je zeggen ‘no’ waarna </w:t>
+      </w:r>
       <w:r>
         <w:t>R</w:t>
       </w:r>
       <w:r>
-        <w:t>eachy</w:t>
-      </w:r>
-      <w:proofErr w:type="spellEnd"/>
-      <w:r>
-        <w:t xml:space="preserve"> </w:t>
-      </w:r>
-      <w:proofErr w:type="spellStart"/>
-      <w:r>
-        <w:t>opnieuw</w:t>
-      </w:r>
-      <w:proofErr w:type="spellEnd"/>
-      <w:r>
-        <w:t xml:space="preserve"> het </w:t>
-      </w:r>
-      <w:proofErr w:type="spellStart"/>
-      <w:r>
-        <w:t>aantal</w:t>
-      </w:r>
-      <w:proofErr w:type="spellEnd"/>
-      <w:r>
-        <w:t xml:space="preserve"> </w:t>
-      </w:r>
-      <w:proofErr w:type="spellStart"/>
-      <w:r>
-        <w:t>spelers</w:t>
-      </w:r>
-      <w:proofErr w:type="spellEnd"/>
-      <w:r>
-        <w:t xml:space="preserve"> </w:t>
-      </w:r>
-      <w:proofErr w:type="spellStart"/>
-      <w:r>
-        <w:t>zal</w:t>
-      </w:r>
-      <w:proofErr w:type="spellEnd"/>
-      <w:r>
-        <w:t xml:space="preserve"> </w:t>
-      </w:r>
-      <w:proofErr w:type="spellStart"/>
-      <w:r>
-        <w:t>tellen</w:t>
-      </w:r>
-      <w:proofErr w:type="spellEnd"/>
-      <w:r>
-        <w:t>.</w:t>
+        <w:t>eachy opnieuw het aantal spelers zal tellen.</w:t>
       </w:r>
       <w:r>
         <w:br/>
       </w:r>
       <w:r>
         <w:br/>
-        <w:t xml:space="preserve">Na </w:t>
-      </w:r>
-      <w:proofErr w:type="spellStart"/>
-      <w:r>
-        <w:t>bevestigen</w:t>
-      </w:r>
-      <w:proofErr w:type="spellEnd"/>
-      <w:r>
-        <w:t xml:space="preserve"> van het </w:t>
-      </w:r>
-      <w:proofErr w:type="spellStart"/>
-      <w:r>
-        <w:t>aantal</w:t>
-      </w:r>
-      <w:proofErr w:type="spellEnd"/>
-      <w:r>
-        <w:t xml:space="preserve"> </w:t>
-      </w:r>
-      <w:proofErr w:type="spellStart"/>
-      <w:r>
-        <w:t>spelers</w:t>
-      </w:r>
-      <w:proofErr w:type="spellEnd"/>
-      <w:r>
-        <w:t xml:space="preserve"> met het commando ‘yes’ </w:t>
-      </w:r>
-      <w:proofErr w:type="spellStart"/>
-      <w:r>
-        <w:t>zal</w:t>
-      </w:r>
-      <w:proofErr w:type="spellEnd"/>
-      <w:r>
-        <w:t xml:space="preserve"> </w:t>
-      </w:r>
-      <w:proofErr w:type="spellStart"/>
+        <w:t xml:space="preserve">Na bevestigen van het aantal spelers met het commando ‘yes’ zal </w:t>
+      </w:r>
       <w:r>
         <w:t>R</w:t>
       </w:r>
       <w:r>
-        <w:t>eachy</w:t>
-      </w:r>
-      <w:proofErr w:type="spellEnd"/>
-      <w:r>
-        <w:t xml:space="preserve"> </w:t>
-      </w:r>
-      <w:proofErr w:type="spellStart"/>
-      <w:r>
-        <w:t>beginnen</w:t>
-      </w:r>
-      <w:proofErr w:type="spellEnd"/>
-      <w:r>
-        <w:t xml:space="preserve"> met het </w:t>
-      </w:r>
-      <w:proofErr w:type="spellStart"/>
-      <w:r>
-        <w:t>uitdelen</w:t>
-      </w:r>
-      <w:proofErr w:type="spellEnd"/>
-      <w:r>
-        <w:t xml:space="preserve"> van </w:t>
+        <w:t xml:space="preserve">eachy beginnen met het uitdelen van </w:t>
       </w:r>
       <w:r>
         <w:t>5</w:t>
       </w:r>
       <w:r>
-        <w:t xml:space="preserve"> </w:t>
-      </w:r>
-      <w:proofErr w:type="spellStart"/>
-      <w:r>
-        <w:t>kaarten</w:t>
-      </w:r>
-      <w:proofErr w:type="spellEnd"/>
-      <w:r>
-        <w:t xml:space="preserve"> </w:t>
-      </w:r>
-      <w:proofErr w:type="spellStart"/>
-      <w:r>
-        <w:t>aan</w:t>
-      </w:r>
-      <w:proofErr w:type="spellEnd"/>
-      <w:r>
-        <w:t xml:space="preserve"> </w:t>
-      </w:r>
-      <w:proofErr w:type="spellStart"/>
-      <w:r>
-        <w:t>elke</w:t>
-      </w:r>
-      <w:proofErr w:type="spellEnd"/>
-      <w:r>
-        <w:t xml:space="preserve"> </w:t>
-      </w:r>
-      <w:proofErr w:type="spellStart"/>
-      <w:r>
-        <w:t>speler</w:t>
-      </w:r>
-      <w:proofErr w:type="spellEnd"/>
-      <w:r>
-        <w:t xml:space="preserve">. </w:t>
-      </w:r>
-      <w:proofErr w:type="spellStart"/>
-      <w:r>
-        <w:t>Hiervoor</w:t>
-      </w:r>
-      <w:proofErr w:type="spellEnd"/>
-      <w:r>
-        <w:t xml:space="preserve"> </w:t>
-      </w:r>
-      <w:proofErr w:type="spellStart"/>
-      <w:r>
-        <w:t>kan</w:t>
-      </w:r>
-      <w:proofErr w:type="spellEnd"/>
-      <w:r>
-        <w:t xml:space="preserve"> </w:t>
-      </w:r>
-      <w:proofErr w:type="spellStart"/>
-      <w:r>
-        <w:t>een</w:t>
-      </w:r>
-      <w:proofErr w:type="spellEnd"/>
-      <w:r>
-        <w:t xml:space="preserve"> van de </w:t>
-      </w:r>
-      <w:proofErr w:type="spellStart"/>
-      <w:r>
-        <w:t>spelers</w:t>
-      </w:r>
-      <w:proofErr w:type="spellEnd"/>
-      <w:r>
-        <w:t xml:space="preserve"> </w:t>
-      </w:r>
-      <w:proofErr w:type="spellStart"/>
-      <w:r>
-        <w:t>een</w:t>
-      </w:r>
-      <w:proofErr w:type="spellEnd"/>
-      <w:r>
-        <w:t xml:space="preserve"> </w:t>
-      </w:r>
-      <w:proofErr w:type="spellStart"/>
-      <w:r>
-        <w:t>kaart</w:t>
-      </w:r>
-      <w:proofErr w:type="spellEnd"/>
-      <w:r>
-        <w:t xml:space="preserve"> </w:t>
-      </w:r>
-      <w:proofErr w:type="spellStart"/>
-      <w:r>
-        <w:t>aangeven</w:t>
-      </w:r>
-      <w:proofErr w:type="spellEnd"/>
-      <w:r>
-        <w:t xml:space="preserve"> in de </w:t>
-      </w:r>
-      <w:proofErr w:type="spellStart"/>
-      <w:r>
-        <w:t>rechterhand</w:t>
-      </w:r>
-      <w:proofErr w:type="spellEnd"/>
-      <w:r>
-        <w:t xml:space="preserve"> van de robot. Wil je </w:t>
-      </w:r>
-      <w:proofErr w:type="spellStart"/>
-      <w:r>
-        <w:t>dat</w:t>
-      </w:r>
-      <w:proofErr w:type="spellEnd"/>
-      <w:r>
-        <w:t xml:space="preserve"> er </w:t>
-      </w:r>
-      <w:proofErr w:type="spellStart"/>
-      <w:r>
-        <w:t>meer</w:t>
-      </w:r>
-      <w:proofErr w:type="spellEnd"/>
-      <w:r>
-        <w:t xml:space="preserve"> </w:t>
-      </w:r>
-      <w:proofErr w:type="spellStart"/>
-      <w:r>
-        <w:t>kaarten</w:t>
-      </w:r>
-      <w:proofErr w:type="spellEnd"/>
-      <w:r>
-        <w:t xml:space="preserve"> </w:t>
-      </w:r>
-      <w:proofErr w:type="spellStart"/>
-      <w:r>
-        <w:t>worden</w:t>
-      </w:r>
-      <w:proofErr w:type="spellEnd"/>
-      <w:r>
-        <w:t xml:space="preserve"> </w:t>
-      </w:r>
-      <w:proofErr w:type="spellStart"/>
-      <w:r>
-        <w:t>uitgedeeld</w:t>
-      </w:r>
-      <w:proofErr w:type="spellEnd"/>
-      <w:r>
-        <w:t xml:space="preserve"> </w:t>
-      </w:r>
-      <w:proofErr w:type="spellStart"/>
-      <w:r>
-        <w:t>kun</w:t>
-      </w:r>
-      <w:proofErr w:type="spellEnd"/>
-      <w:r>
-        <w:t xml:space="preserve"> je </w:t>
-      </w:r>
-      <w:proofErr w:type="spellStart"/>
-      <w:r>
-        <w:t>Reachy</w:t>
-      </w:r>
-      <w:proofErr w:type="spellEnd"/>
-      <w:r>
-        <w:t xml:space="preserve"> </w:t>
-      </w:r>
-      <w:proofErr w:type="spellStart"/>
-      <w:r>
-        <w:t>terug</w:t>
-      </w:r>
-      <w:proofErr w:type="spellEnd"/>
-      <w:r>
-        <w:t xml:space="preserve"> </w:t>
-      </w:r>
-      <w:proofErr w:type="spellStart"/>
-      <w:r>
-        <w:t>vragen</w:t>
-      </w:r>
-      <w:proofErr w:type="spellEnd"/>
-      <w:r>
-        <w:t xml:space="preserve"> om </w:t>
-      </w:r>
-      <w:proofErr w:type="spellStart"/>
-      <w:r>
-        <w:t>te</w:t>
-      </w:r>
-      <w:proofErr w:type="spellEnd"/>
-      <w:r>
-        <w:t xml:space="preserve"> </w:t>
-      </w:r>
-      <w:proofErr w:type="spellStart"/>
-      <w:r>
-        <w:t>starten</w:t>
-      </w:r>
-      <w:proofErr w:type="spellEnd"/>
-      <w:r>
-        <w:t>.</w:t>
+        <w:t xml:space="preserve"> kaarten aan elke speler. </w:t>
+      </w:r>
+      <w:r>
+        <w:t>Hiervoor kan een van de spelers een kaart aangeven in de rechterhand van de robot. Wil je dat er meer kaarten worden uitgedeeld kun je Reachy terug vragen om te starten.</w:t>
       </w:r>
       <w:r>
         <w:rPr>
@@ -2799,55 +1468,7 @@
     </w:p>
     <w:p>
       <w:r>
-        <w:t xml:space="preserve">In de </w:t>
-      </w:r>
-      <w:proofErr w:type="spellStart"/>
-      <w:r>
-        <w:t>huidige</w:t>
-      </w:r>
-      <w:proofErr w:type="spellEnd"/>
-      <w:r>
-        <w:t xml:space="preserve"> </w:t>
-      </w:r>
-      <w:proofErr w:type="spellStart"/>
-      <w:r>
-        <w:t>versie</w:t>
-      </w:r>
-      <w:proofErr w:type="spellEnd"/>
-      <w:r>
-        <w:t xml:space="preserve"> </w:t>
-      </w:r>
-      <w:proofErr w:type="spellStart"/>
-      <w:r>
-        <w:t>kunnen</w:t>
-      </w:r>
-      <w:proofErr w:type="spellEnd"/>
-      <w:r>
-        <w:t xml:space="preserve"> </w:t>
-      </w:r>
-      <w:proofErr w:type="spellStart"/>
-      <w:r>
-        <w:t>maximaal</w:t>
-      </w:r>
-      <w:proofErr w:type="spellEnd"/>
-      <w:r>
-        <w:t xml:space="preserve"> 3 </w:t>
-      </w:r>
-      <w:proofErr w:type="spellStart"/>
-      <w:r>
-        <w:t>spelers</w:t>
-      </w:r>
-      <w:proofErr w:type="spellEnd"/>
-      <w:r>
-        <w:t xml:space="preserve"> mee </w:t>
-      </w:r>
-      <w:proofErr w:type="spellStart"/>
-      <w:r>
-        <w:t>spelen</w:t>
-      </w:r>
-      <w:proofErr w:type="spellEnd"/>
-      <w:r>
-        <w:t>.</w:t>
+        <w:t>In de huidige versie kunnen maximaal 3 spelers mee spelen.</w:t>
       </w:r>
       <w:r>
         <w:br/>
@@ -2864,9 +1485,6 @@
       </w:pPr>
       <w:bookmarkStart w:id="2" w:name="_Toc94544347"/>
       <w:r>
-        <w:rPr>
-          <w:lang w:val="en-BE"/>
-        </w:rPr>
         <w:t>Commando’s</w:t>
       </w:r>
       <w:bookmarkEnd w:id="2"/>
@@ -2875,80 +1493,8 @@
       </w:r>
     </w:p>
     <w:p>
-      <w:pPr>
-        <w:rPr>
-          <w:lang w:val="en-BE"/>
-        </w:rPr>
-      </w:pPr>
-      <w:proofErr w:type="spellStart"/>
-      <w:r>
-        <w:rPr>
-          <w:lang w:val="en-BE"/>
-        </w:rPr>
-        <w:t>Hier</w:t>
-      </w:r>
-      <w:proofErr w:type="spellEnd"/>
-      <w:r>
-        <w:rPr>
-          <w:lang w:val="en-BE"/>
-        </w:rPr>
-        <w:t xml:space="preserve"> </w:t>
-      </w:r>
-      <w:proofErr w:type="spellStart"/>
-      <w:r>
-        <w:rPr>
-          <w:lang w:val="en-BE"/>
-        </w:rPr>
-        <w:t>vind</w:t>
-      </w:r>
-      <w:proofErr w:type="spellEnd"/>
-      <w:r>
-        <w:rPr>
-          <w:lang w:val="en-BE"/>
-        </w:rPr>
-        <w:t xml:space="preserve"> je </w:t>
-      </w:r>
-      <w:proofErr w:type="spellStart"/>
-      <w:r>
-        <w:rPr>
-          <w:lang w:val="en-BE"/>
-        </w:rPr>
-        <w:t>een</w:t>
-      </w:r>
-      <w:proofErr w:type="spellEnd"/>
-      <w:r>
-        <w:rPr>
-          <w:lang w:val="en-BE"/>
-        </w:rPr>
-        <w:t xml:space="preserve"> </w:t>
-      </w:r>
-      <w:proofErr w:type="spellStart"/>
-      <w:r>
-        <w:rPr>
-          <w:lang w:val="en-BE"/>
-        </w:rPr>
-        <w:t>lijst</w:t>
-      </w:r>
-      <w:proofErr w:type="spellEnd"/>
-      <w:r>
-        <w:rPr>
-          <w:lang w:val="en-BE"/>
-        </w:rPr>
-        <w:t xml:space="preserve"> met all </w:t>
-      </w:r>
-      <w:proofErr w:type="gramStart"/>
-      <w:r>
-        <w:rPr>
-          <w:lang w:val="en-BE"/>
-        </w:rPr>
-        <w:t>commando’s</w:t>
-      </w:r>
-      <w:proofErr w:type="gramEnd"/>
-      <w:r>
-        <w:rPr>
-          <w:lang w:val="en-BE"/>
-        </w:rPr>
-        <w:t>.</w:t>
+      <w:r>
+        <w:t>Hier vind je een lijst met all commando’s.</w:t>
       </w:r>
     </w:p>
     <w:tbl>
@@ -2969,14 +1515,8 @@
           <w:p>
             <w:pPr>
               <w:jc w:val="center"/>
-              <w:rPr>
-                <w:lang w:val="en-BE"/>
-              </w:rPr>
             </w:pPr>
             <w:r>
-              <w:rPr>
-                <w:lang w:val="en-BE"/>
-              </w:rPr>
               <w:t>“Open”</w:t>
             </w:r>
           </w:p>
@@ -2986,37 +1526,10 @@
             <w:tcW w:w="7461" w:type="dxa"/>
           </w:tcPr>
           <w:p>
-            <w:pPr>
-              <w:rPr>
-                <w:lang w:val="en-BE"/>
-              </w:rPr>
-            </w:pPr>
-            <w:proofErr w:type="spellStart"/>
-            <w:r>
-              <w:rPr>
-                <w:lang w:val="en-BE"/>
-              </w:rPr>
-              <w:t>Opent</w:t>
-            </w:r>
-            <w:proofErr w:type="spellEnd"/>
-            <w:r>
-              <w:rPr>
-                <w:lang w:val="en-BE"/>
-              </w:rPr>
-              <w:t xml:space="preserve"> de linker hand </w:t>
-            </w:r>
-            <w:proofErr w:type="spellStart"/>
-            <w:r>
-              <w:rPr>
-                <w:lang w:val="en-BE"/>
-              </w:rPr>
-              <w:t>volledig</w:t>
-            </w:r>
-            <w:proofErr w:type="spellEnd"/>
-            <w:r>
-              <w:rPr>
-                <w:lang w:val="en-BE"/>
-              </w:rPr>
+            <w:r>
+              <w:t>Opent de linker hand volledig</w:t>
+            </w:r>
+            <w:r>
               <w:t>.</w:t>
             </w:r>
           </w:p>
@@ -3030,14 +1543,8 @@
           <w:p>
             <w:pPr>
               <w:jc w:val="center"/>
-              <w:rPr>
-                <w:lang w:val="en-BE"/>
-              </w:rPr>
             </w:pPr>
             <w:r>
-              <w:rPr>
-                <w:lang w:val="en-BE"/>
-              </w:rPr>
               <w:t>“Close”</w:t>
             </w:r>
           </w:p>
@@ -3047,49 +1554,10 @@
             <w:tcW w:w="7461" w:type="dxa"/>
           </w:tcPr>
           <w:p>
-            <w:pPr>
-              <w:rPr>
-                <w:lang w:val="en-BE"/>
-              </w:rPr>
-            </w:pPr>
-            <w:r>
-              <w:rPr>
-                <w:lang w:val="en-BE"/>
-              </w:rPr>
-              <w:t xml:space="preserve">Sluit de </w:t>
-            </w:r>
-            <w:proofErr w:type="spellStart"/>
-            <w:r>
-              <w:rPr>
-                <w:lang w:val="en-BE"/>
-              </w:rPr>
-              <w:t>linkerhand</w:t>
-            </w:r>
-            <w:proofErr w:type="spellEnd"/>
-            <w:r>
-              <w:rPr>
-                <w:lang w:val="en-BE"/>
-              </w:rPr>
-              <w:t xml:space="preserve"> </w:t>
-            </w:r>
-            <w:proofErr w:type="spellStart"/>
-            <w:r>
-              <w:rPr>
-                <w:lang w:val="en-BE"/>
-              </w:rPr>
-              <w:t>voor</w:t>
-            </w:r>
-            <w:proofErr w:type="spellEnd"/>
-            <w:r>
-              <w:rPr>
-                <w:lang w:val="en-BE"/>
-              </w:rPr>
-              <w:t xml:space="preserve"> 60%</w:t>
-            </w:r>
-            <w:r>
-              <w:rPr>
-                <w:lang w:val="en-BE"/>
-              </w:rPr>
+            <w:r>
+              <w:t>Sluit de linkerhand voor 60%</w:t>
+            </w:r>
+            <w:r>
               <w:t>.</w:t>
             </w:r>
           </w:p>
@@ -3103,14 +1571,8 @@
           <w:p>
             <w:pPr>
               <w:jc w:val="center"/>
-              <w:rPr>
-                <w:lang w:val="en-BE"/>
-              </w:rPr>
             </w:pPr>
             <w:r>
-              <w:rPr>
-                <w:lang w:val="en-BE"/>
-              </w:rPr>
               <w:t>“Start”</w:t>
             </w:r>
           </w:p>
@@ -3120,163 +1582,19 @@
             <w:tcW w:w="7461" w:type="dxa"/>
           </w:tcPr>
           <w:p>
-            <w:pPr>
+            <w:r>
+              <w:t>Reachy positioneer</w:t>
+            </w:r>
+            <w:r>
               <w:rPr>
                 <w:lang w:val="en-BE"/>
               </w:rPr>
-            </w:pPr>
-            <w:proofErr w:type="spellStart"/>
-            <w:r>
-              <w:rPr>
-                <w:lang w:val="en-BE"/>
-              </w:rPr>
-              <w:t>Reachy</w:t>
-            </w:r>
-            <w:proofErr w:type="spellEnd"/>
-            <w:r>
-              <w:rPr>
-                <w:lang w:val="en-BE"/>
-              </w:rPr>
-              <w:t xml:space="preserve"> </w:t>
-            </w:r>
-            <w:proofErr w:type="spellStart"/>
-            <w:r>
-              <w:rPr>
-                <w:lang w:val="en-BE"/>
-              </w:rPr>
-              <w:t>positioneerd</w:t>
-            </w:r>
-            <w:proofErr w:type="spellEnd"/>
-            <w:r>
-              <w:rPr>
-                <w:lang w:val="en-BE"/>
-              </w:rPr>
-              <w:t xml:space="preserve"> </w:t>
-            </w:r>
-            <w:proofErr w:type="spellStart"/>
-            <w:r>
-              <w:rPr>
-                <w:lang w:val="en-BE"/>
-              </w:rPr>
-              <w:t>zicht</w:t>
-            </w:r>
-            <w:proofErr w:type="spellEnd"/>
-            <w:r>
-              <w:rPr>
-                <w:lang w:val="en-BE"/>
-              </w:rPr>
-              <w:t xml:space="preserve"> om </w:t>
-            </w:r>
-            <w:proofErr w:type="spellStart"/>
-            <w:r>
-              <w:rPr>
-                <w:lang w:val="en-BE"/>
-              </w:rPr>
-              <w:t>te</w:t>
-            </w:r>
-            <w:proofErr w:type="spellEnd"/>
-            <w:r>
-              <w:rPr>
-                <w:lang w:val="en-BE"/>
-              </w:rPr>
-              <w:t xml:space="preserve"> </w:t>
-            </w:r>
-            <w:proofErr w:type="spellStart"/>
-            <w:r>
-              <w:rPr>
-                <w:lang w:val="en-BE"/>
-              </w:rPr>
-              <w:t>starten</w:t>
-            </w:r>
-            <w:proofErr w:type="spellEnd"/>
-            <w:r>
-              <w:rPr>
-                <w:lang w:val="en-BE"/>
-              </w:rPr>
-              <w:t xml:space="preserve"> met </w:t>
-            </w:r>
-            <w:proofErr w:type="spellStart"/>
-            <w:r>
-              <w:rPr>
-                <w:lang w:val="en-BE"/>
-              </w:rPr>
-              <w:t>delen</w:t>
-            </w:r>
-            <w:proofErr w:type="spellEnd"/>
-            <w:r>
-              <w:rPr>
-                <w:lang w:val="en-BE"/>
-              </w:rPr>
-              <w:t xml:space="preserve"> </w:t>
-            </w:r>
-            <w:proofErr w:type="spellStart"/>
-            <w:r>
-              <w:rPr>
-                <w:lang w:val="en-BE"/>
-              </w:rPr>
-              <w:t>en</w:t>
-            </w:r>
-            <w:proofErr w:type="spellEnd"/>
-            <w:r>
-              <w:rPr>
-                <w:lang w:val="en-BE"/>
-              </w:rPr>
-              <w:t xml:space="preserve"> </w:t>
-            </w:r>
-            <w:proofErr w:type="spellStart"/>
-            <w:r>
-              <w:rPr>
-                <w:lang w:val="en-BE"/>
-              </w:rPr>
-              <w:t>telt</w:t>
-            </w:r>
-            <w:proofErr w:type="spellEnd"/>
-            <w:r>
-              <w:rPr>
-                <w:lang w:val="en-BE"/>
-              </w:rPr>
-              <w:t xml:space="preserve"> de </w:t>
-            </w:r>
-            <w:proofErr w:type="spellStart"/>
-            <w:r>
-              <w:rPr>
-                <w:lang w:val="en-BE"/>
-              </w:rPr>
-              <w:t>spelers</w:t>
-            </w:r>
-            <w:proofErr w:type="spellEnd"/>
-            <w:r>
-              <w:rPr>
-                <w:lang w:val="en-BE"/>
-              </w:rPr>
-              <w:t xml:space="preserve"> die </w:t>
-            </w:r>
-            <w:proofErr w:type="spellStart"/>
-            <w:r>
-              <w:rPr>
-                <w:lang w:val="en-BE"/>
-              </w:rPr>
-              <w:t>hij</w:t>
-            </w:r>
-            <w:proofErr w:type="spellEnd"/>
-            <w:r>
-              <w:rPr>
-                <w:lang w:val="en-BE"/>
-              </w:rPr>
-              <w:t xml:space="preserve"> </w:t>
-            </w:r>
-            <w:proofErr w:type="spellStart"/>
-            <w:r>
-              <w:rPr>
-                <w:lang w:val="en-BE"/>
-              </w:rPr>
-              <w:t>ziet</w:t>
-            </w:r>
-            <w:proofErr w:type="spellEnd"/>
-            <w:r>
-              <w:rPr>
-                <w:lang w:val="en-BE"/>
-              </w:rPr>
+              <w:t>t</w:t>
+            </w:r>
+            <w:r>
+              <w:t xml:space="preserve"> zicht om te starten met delen en telt de spelers die hij ziet</w:t>
+            </w:r>
+            <w:r>
               <w:t>.</w:t>
             </w:r>
           </w:p>
@@ -3290,14 +1608,8 @@
           <w:p>
             <w:pPr>
               <w:jc w:val="center"/>
-              <w:rPr>
-                <w:lang w:val="en-BE"/>
-              </w:rPr>
             </w:pPr>
             <w:r>
-              <w:rPr>
-                <w:lang w:val="en-BE"/>
-              </w:rPr>
               <w:t>“Sleep”</w:t>
             </w:r>
           </w:p>
@@ -3307,71 +1619,10 @@
             <w:tcW w:w="7461" w:type="dxa"/>
           </w:tcPr>
           <w:p>
-            <w:pPr>
-              <w:rPr>
-                <w:lang w:val="en-BE"/>
-              </w:rPr>
-            </w:pPr>
-            <w:r>
-              <w:rPr>
-                <w:lang w:val="en-BE"/>
-              </w:rPr>
-              <w:t xml:space="preserve">De </w:t>
-            </w:r>
-            <w:proofErr w:type="spellStart"/>
-            <w:r>
-              <w:rPr>
-                <w:lang w:val="en-BE"/>
-              </w:rPr>
-              <w:t>armen</w:t>
-            </w:r>
-            <w:proofErr w:type="spellEnd"/>
-            <w:r>
-              <w:rPr>
-                <w:lang w:val="en-BE"/>
-              </w:rPr>
-              <w:t xml:space="preserve"> </w:t>
-            </w:r>
-            <w:proofErr w:type="spellStart"/>
-            <w:r>
-              <w:rPr>
-                <w:lang w:val="en-BE"/>
-              </w:rPr>
-              <w:t>en</w:t>
-            </w:r>
-            <w:proofErr w:type="spellEnd"/>
-            <w:r>
-              <w:rPr>
-                <w:lang w:val="en-BE"/>
-              </w:rPr>
-              <w:t xml:space="preserve"> fans </w:t>
-            </w:r>
-            <w:proofErr w:type="spellStart"/>
-            <w:r>
-              <w:rPr>
-                <w:lang w:val="en-BE"/>
-              </w:rPr>
-              <w:t>worden</w:t>
-            </w:r>
-            <w:proofErr w:type="spellEnd"/>
-            <w:r>
-              <w:rPr>
-                <w:lang w:val="en-BE"/>
-              </w:rPr>
-              <w:t xml:space="preserve"> </w:t>
-            </w:r>
-            <w:proofErr w:type="spellStart"/>
-            <w:r>
-              <w:rPr>
-                <w:lang w:val="en-BE"/>
-              </w:rPr>
-              <w:t>uitgeschakeld</w:t>
-            </w:r>
-            <w:proofErr w:type="spellEnd"/>
-            <w:r>
-              <w:rPr>
-                <w:lang w:val="en-BE"/>
-              </w:rPr>
+            <w:r>
+              <w:t>De armen en fans worden uitgeschakeld</w:t>
+            </w:r>
+            <w:r>
               <w:t>.</w:t>
             </w:r>
           </w:p>
@@ -3385,14 +1636,8 @@
           <w:p>
             <w:pPr>
               <w:jc w:val="center"/>
-              <w:rPr>
-                <w:lang w:val="en-BE"/>
-              </w:rPr>
             </w:pPr>
             <w:r>
-              <w:rPr>
-                <w:lang w:val="en-BE"/>
-              </w:rPr>
               <w:t>“Die”</w:t>
             </w:r>
           </w:p>
@@ -3402,57 +1647,10 @@
             <w:tcW w:w="7461" w:type="dxa"/>
           </w:tcPr>
           <w:p>
-            <w:pPr>
-              <w:rPr>
-                <w:lang w:val="en-BE"/>
-              </w:rPr>
-            </w:pPr>
-            <w:r>
-              <w:rPr>
-                <w:lang w:val="en-BE"/>
-              </w:rPr>
-              <w:t xml:space="preserve">Het </w:t>
-            </w:r>
-            <w:proofErr w:type="spellStart"/>
-            <w:r>
-              <w:rPr>
-                <w:lang w:val="en-BE"/>
-              </w:rPr>
-              <w:t>hoofd</w:t>
-            </w:r>
-            <w:proofErr w:type="spellEnd"/>
-            <w:r>
-              <w:rPr>
-                <w:lang w:val="en-BE"/>
-              </w:rPr>
-              <w:t xml:space="preserve"> </w:t>
-            </w:r>
-            <w:proofErr w:type="spellStart"/>
-            <w:r>
-              <w:rPr>
-                <w:lang w:val="en-BE"/>
-              </w:rPr>
-              <w:t>wordt</w:t>
-            </w:r>
-            <w:proofErr w:type="spellEnd"/>
-            <w:r>
-              <w:rPr>
-                <w:lang w:val="en-BE"/>
-              </w:rPr>
-              <w:t xml:space="preserve"> </w:t>
-            </w:r>
-            <w:proofErr w:type="spellStart"/>
-            <w:r>
-              <w:rPr>
-                <w:lang w:val="en-BE"/>
-              </w:rPr>
-              <w:t>uitgeschakeld</w:t>
-            </w:r>
-            <w:proofErr w:type="spellEnd"/>
-            <w:r>
-              <w:rPr>
-                <w:lang w:val="en-BE"/>
-              </w:rPr>
+            <w:r>
+              <w:t>Het hoofd wordt uitgeschakeld</w:t>
+            </w:r>
+            <w:r>
               <w:t>.</w:t>
             </w:r>
           </w:p>
@@ -3466,14 +1664,8 @@
           <w:p>
             <w:pPr>
               <w:jc w:val="center"/>
-              <w:rPr>
-                <w:lang w:val="en-BE"/>
-              </w:rPr>
             </w:pPr>
             <w:r>
-              <w:rPr>
-                <w:lang w:val="en-BE"/>
-              </w:rPr>
               <w:t>“Wake”</w:t>
             </w:r>
           </w:p>
@@ -3483,57 +1675,10 @@
             <w:tcW w:w="7461" w:type="dxa"/>
           </w:tcPr>
           <w:p>
-            <w:pPr>
-              <w:rPr>
-                <w:lang w:val="en-BE"/>
-              </w:rPr>
-            </w:pPr>
-            <w:r>
-              <w:rPr>
-                <w:lang w:val="en-BE"/>
-              </w:rPr>
-              <w:t xml:space="preserve">Het </w:t>
-            </w:r>
-            <w:proofErr w:type="spellStart"/>
-            <w:r>
-              <w:rPr>
-                <w:lang w:val="en-BE"/>
-              </w:rPr>
-              <w:t>hoofd</w:t>
-            </w:r>
-            <w:proofErr w:type="spellEnd"/>
-            <w:r>
-              <w:rPr>
-                <w:lang w:val="en-BE"/>
-              </w:rPr>
-              <w:t xml:space="preserve"> </w:t>
-            </w:r>
-            <w:proofErr w:type="spellStart"/>
-            <w:r>
-              <w:rPr>
-                <w:lang w:val="en-BE"/>
-              </w:rPr>
-              <w:t>wordt</w:t>
-            </w:r>
-            <w:proofErr w:type="spellEnd"/>
-            <w:r>
-              <w:rPr>
-                <w:lang w:val="en-BE"/>
-              </w:rPr>
-              <w:t xml:space="preserve"> </w:t>
-            </w:r>
-            <w:proofErr w:type="spellStart"/>
-            <w:r>
-              <w:rPr>
-                <w:lang w:val="en-BE"/>
-              </w:rPr>
-              <w:t>ingeschakeld</w:t>
-            </w:r>
-            <w:proofErr w:type="spellEnd"/>
-            <w:r>
-              <w:rPr>
-                <w:lang w:val="en-BE"/>
-              </w:rPr>
+            <w:r>
+              <w:t>Het hoofd wordt ingeschakeld</w:t>
+            </w:r>
+            <w:r>
               <w:t>.</w:t>
             </w:r>
           </w:p>
@@ -3547,14 +1692,8 @@
           <w:p>
             <w:pPr>
               <w:jc w:val="center"/>
-              <w:rPr>
-                <w:lang w:val="en-BE"/>
-              </w:rPr>
             </w:pPr>
             <w:r>
-              <w:rPr>
-                <w:lang w:val="en-BE"/>
-              </w:rPr>
               <w:t>“Thanks”</w:t>
             </w:r>
           </w:p>
@@ -3564,43 +1703,10 @@
             <w:tcW w:w="7461" w:type="dxa"/>
           </w:tcPr>
           <w:p>
-            <w:pPr>
-              <w:rPr>
-                <w:lang w:val="en-BE"/>
-              </w:rPr>
-            </w:pPr>
-            <w:proofErr w:type="spellStart"/>
-            <w:r>
-              <w:rPr>
-                <w:lang w:val="en-BE"/>
-              </w:rPr>
-              <w:t>Reachy</w:t>
-            </w:r>
-            <w:proofErr w:type="spellEnd"/>
-            <w:r>
-              <w:rPr>
-                <w:lang w:val="en-BE"/>
-              </w:rPr>
-              <w:t xml:space="preserve"> </w:t>
-            </w:r>
-            <w:proofErr w:type="spellStart"/>
-            <w:r>
-              <w:rPr>
-                <w:lang w:val="en-BE"/>
-              </w:rPr>
-              <w:t>zegt</w:t>
-            </w:r>
-            <w:proofErr w:type="spellEnd"/>
-            <w:r>
-              <w:rPr>
-                <w:lang w:val="en-BE"/>
-              </w:rPr>
-              <w:t xml:space="preserve"> “It’s my pleasure…”</w:t>
-            </w:r>
-            <w:r>
-              <w:rPr>
-                <w:lang w:val="en-BE"/>
-              </w:rPr>
+            <w:r>
+              <w:t>Reachy zegt “It’s my pleasure…”</w:t>
+            </w:r>
+            <w:r>
               <w:t>.</w:t>
             </w:r>
           </w:p>
@@ -3614,14 +1720,8 @@
           <w:p>
             <w:pPr>
               <w:jc w:val="center"/>
-              <w:rPr>
-                <w:lang w:val="en-BE"/>
-              </w:rPr>
             </w:pPr>
             <w:r>
-              <w:rPr>
-                <w:lang w:val="en-BE"/>
-              </w:rPr>
               <w:t>“Yes”</w:t>
             </w:r>
           </w:p>
@@ -3631,23 +1731,10 @@
             <w:tcW w:w="7461" w:type="dxa"/>
           </w:tcPr>
           <w:p>
-            <w:pPr>
-              <w:rPr>
-                <w:lang w:val="en-BE"/>
-              </w:rPr>
-            </w:pPr>
-            <w:proofErr w:type="spellStart"/>
-            <w:r>
-              <w:rPr>
-                <w:lang w:val="en-BE"/>
-              </w:rPr>
+            <w:r>
               <w:t>Bevestiging</w:t>
             </w:r>
-            <w:proofErr w:type="spellEnd"/>
-            <w:r>
-              <w:rPr>
-                <w:lang w:val="en-BE"/>
-              </w:rPr>
+            <w:r>
               <w:t>.</w:t>
             </w:r>
           </w:p>
@@ -3664,14 +1751,8 @@
           <w:p>
             <w:pPr>
               <w:jc w:val="center"/>
-              <w:rPr>
-                <w:lang w:val="en-BE"/>
-              </w:rPr>
             </w:pPr>
             <w:r>
-              <w:rPr>
-                <w:lang w:val="en-BE"/>
-              </w:rPr>
               <w:t>“No”</w:t>
             </w:r>
           </w:p>
@@ -3681,36 +1762,14 @@
             <w:tcW w:w="7461" w:type="dxa"/>
           </w:tcPr>
           <w:p>
-            <w:pPr>
-              <w:rPr>
-                <w:lang w:val="en-BE"/>
-              </w:rPr>
-            </w:pPr>
-            <w:proofErr w:type="spellStart"/>
-            <w:r>
-              <w:rPr>
-                <w:lang w:val="en-BE"/>
-              </w:rPr>
-              <w:t>Ontkenning</w:t>
-            </w:r>
-            <w:proofErr w:type="spellEnd"/>
-            <w:r>
-              <w:rPr>
-                <w:lang w:val="en-BE"/>
-              </w:rPr>
-              <w:t>.</w:t>
+            <w:r>
+              <w:t>Ontkenning.</w:t>
             </w:r>
           </w:p>
         </w:tc>
       </w:tr>
     </w:tbl>
-    <w:p>
-      <w:pPr>
-        <w:rPr>
-          <w:lang w:val="en-BE"/>
-        </w:rPr>
-      </w:pPr>
-    </w:p>
+    <w:p/>
     <w:sectPr>
       <w:footerReference w:type="default" r:id="rId17"/>
       <w:pgSz w:w="11906" w:h="16838"/>

</xml_diff>